<commit_message>
resize images segun recomendaciones de https://gtmetrix.com/reports/jesusramirezgamarra.github.io/MygolDhA/
</commit_message>
<xml_diff>
--- a/readme/Coder_Jobs RamirezGamarra.docx
+++ b/readme/Coder_Jobs RamirezGamarra.docx
@@ -1632,7 +1632,21 @@
                 <w:rStyle w:val="Hipervnculo"/>
                 <w:noProof/>
               </w:rPr>
-              <w:t>Análisis de Rendimiento de búsqueda ( Google Search)</w:t>
+              <w:t xml:space="preserve">Análisis de Rendimiento </w:t>
+            </w:r>
+            <w:r>
+              <w:rPr>
+                <w:rStyle w:val="Hipervnculo"/>
+                <w:noProof/>
+              </w:rPr>
+              <w:t>d</w:t>
+            </w:r>
+            <w:r>
+              <w:rPr>
+                <w:rStyle w:val="Hipervnculo"/>
+                <w:noProof/>
+              </w:rPr>
+              <w:t>e búsqueda ( Google Search)</w:t>
             </w:r>
             <w:r>
               <w:rPr>
@@ -1738,7 +1752,15 @@
     <w:p/>
     <w:p>
       <w:r>
-        <w:t>Sobre el archivo _variables.scss se agrego en la línea 6 , una variable map denominada $bg_color la cual contiene las definiciones de una serie de colores.</w:t>
+        <w:t>Sobre el archivo _</w:t>
+      </w:r>
+      <w:proofErr w:type="gramStart"/>
+      <w:r>
+        <w:t>variables.scss</w:t>
+      </w:r>
+      <w:proofErr w:type="gramEnd"/>
+      <w:r>
+        <w:t xml:space="preserve"> se agrego en la línea 6 , una variable map denominada $bg_color la cual contiene las definiciones de una serie de colores.</w:t>
       </w:r>
     </w:p>
     <w:p/>
@@ -1805,7 +1827,18 @@
           <w:szCs w:val="21"/>
           <w:lang w:val="en-US" w:eastAsia="es-PE"/>
         </w:rPr>
-        <w:t>bg_interior</w:t>
+        <w:t>bg_</w:t>
+      </w:r>
+      <w:proofErr w:type="gramStart"/>
+      <w:r>
+        <w:rPr>
+          <w:rFonts w:ascii="Consolas" w:eastAsia="Times New Roman" w:hAnsi="Consolas" w:cs="Times New Roman"/>
+          <w:color w:val="4EC9B0"/>
+          <w:sz w:val="21"/>
+          <w:szCs w:val="21"/>
+          <w:lang w:val="en-US" w:eastAsia="es-PE"/>
+        </w:rPr>
+        <w:t>interior</w:t>
       </w:r>
       <w:r>
         <w:rPr>
@@ -1837,6 +1870,7 @@
         </w:rPr>
         <w:t>,,</w:t>
       </w:r>
+      <w:proofErr w:type="gramEnd"/>
     </w:p>
     <w:p>
       <w:pPr>
@@ -1920,7 +1954,15 @@
         <w:t xml:space="preserve">Posteriormente sobre el archivo </w:t>
       </w:r>
       <w:r>
-        <w:t>_botones.scss se agrego el llamado map-get a la variable previamente definida para utilizar los atributos de colores definidos como parte de la lista.</w:t>
+        <w:t>_</w:t>
+      </w:r>
+      <w:proofErr w:type="gramStart"/>
+      <w:r>
+        <w:t>botones.scss</w:t>
+      </w:r>
+      <w:proofErr w:type="gramEnd"/>
+      <w:r>
+        <w:t xml:space="preserve"> se agrego el llamado map-get a la variable previamente definida para utilizar los atributos de colores definidos como parte de la lista.</w:t>
       </w:r>
     </w:p>
     <w:p>
@@ -1935,6 +1977,7 @@
           <w:lang w:val="en-US" w:eastAsia="es-PE"/>
         </w:rPr>
       </w:pPr>
+      <w:proofErr w:type="gramStart"/>
       <w:r>
         <w:rPr>
           <w:rFonts w:ascii="Consolas" w:eastAsia="Times New Roman" w:hAnsi="Consolas" w:cs="Times New Roman"/>
@@ -1943,7 +1986,18 @@
           <w:szCs w:val="21"/>
           <w:lang w:val="en-US" w:eastAsia="es-PE"/>
         </w:rPr>
-        <w:t>.btn-outline-CodeJobs</w:t>
+        <w:t>.btn</w:t>
+      </w:r>
+      <w:proofErr w:type="gramEnd"/>
+      <w:r>
+        <w:rPr>
+          <w:rFonts w:ascii="Consolas" w:eastAsia="Times New Roman" w:hAnsi="Consolas" w:cs="Times New Roman"/>
+          <w:color w:val="D7BA7D"/>
+          <w:sz w:val="21"/>
+          <w:szCs w:val="21"/>
+          <w:lang w:val="en-US" w:eastAsia="es-PE"/>
+        </w:rPr>
+        <w:t>-outline-CodeJobs</w:t>
       </w:r>
       <w:r>
         <w:rPr>
@@ -2006,7 +2060,18 @@
           <w:szCs w:val="21"/>
           <w:lang w:val="en-US" w:eastAsia="es-PE"/>
         </w:rPr>
-        <w:t>map-get</w:t>
+        <w:t>map-</w:t>
+      </w:r>
+      <w:proofErr w:type="gramStart"/>
+      <w:r>
+        <w:rPr>
+          <w:rFonts w:ascii="Consolas" w:eastAsia="Times New Roman" w:hAnsi="Consolas" w:cs="Times New Roman"/>
+          <w:color w:val="DCDCAA"/>
+          <w:sz w:val="21"/>
+          <w:szCs w:val="21"/>
+          <w:lang w:val="en-US" w:eastAsia="es-PE"/>
+        </w:rPr>
+        <w:t>get</w:t>
       </w:r>
       <w:r>
         <w:rPr>
@@ -2018,6 +2083,7 @@
         </w:rPr>
         <w:t>(</w:t>
       </w:r>
+      <w:proofErr w:type="gramEnd"/>
       <w:r>
         <w:rPr>
           <w:rFonts w:ascii="Consolas" w:eastAsia="Times New Roman" w:hAnsi="Consolas" w:cs="Times New Roman"/>
@@ -2129,7 +2195,18 @@
           <w:szCs w:val="21"/>
           <w:lang w:val="en-US" w:eastAsia="es-PE"/>
         </w:rPr>
-        <w:t>map-get</w:t>
+        <w:t>map-</w:t>
+      </w:r>
+      <w:proofErr w:type="gramStart"/>
+      <w:r>
+        <w:rPr>
+          <w:rFonts w:ascii="Consolas" w:eastAsia="Times New Roman" w:hAnsi="Consolas" w:cs="Times New Roman"/>
+          <w:color w:val="DCDCAA"/>
+          <w:sz w:val="21"/>
+          <w:szCs w:val="21"/>
+          <w:lang w:val="en-US" w:eastAsia="es-PE"/>
+        </w:rPr>
+        <w:t>get</w:t>
       </w:r>
       <w:r>
         <w:rPr>
@@ -2141,6 +2218,7 @@
         </w:rPr>
         <w:t>(</w:t>
       </w:r>
+      <w:proofErr w:type="gramEnd"/>
       <w:r>
         <w:rPr>
           <w:rFonts w:ascii="Consolas" w:eastAsia="Times New Roman" w:hAnsi="Consolas" w:cs="Times New Roman"/>
@@ -2250,6 +2328,7 @@
           <w:lang w:val="en-US" w:eastAsia="es-PE"/>
         </w:rPr>
       </w:pPr>
+      <w:proofErr w:type="gramStart"/>
       <w:r>
         <w:rPr>
           <w:rFonts w:ascii="Consolas" w:eastAsia="Times New Roman" w:hAnsi="Consolas" w:cs="Times New Roman"/>
@@ -2258,7 +2337,18 @@
           <w:szCs w:val="21"/>
           <w:lang w:val="en-US" w:eastAsia="es-PE"/>
         </w:rPr>
-        <w:t>.btn-online-CodeJobs</w:t>
+        <w:t>.btn</w:t>
+      </w:r>
+      <w:proofErr w:type="gramEnd"/>
+      <w:r>
+        <w:rPr>
+          <w:rFonts w:ascii="Consolas" w:eastAsia="Times New Roman" w:hAnsi="Consolas" w:cs="Times New Roman"/>
+          <w:color w:val="D7BA7D"/>
+          <w:sz w:val="21"/>
+          <w:szCs w:val="21"/>
+          <w:lang w:val="en-US" w:eastAsia="es-PE"/>
+        </w:rPr>
+        <w:t>-online-CodeJobs</w:t>
       </w:r>
       <w:r>
         <w:rPr>
@@ -2321,7 +2411,18 @@
           <w:szCs w:val="21"/>
           <w:lang w:val="en-US" w:eastAsia="es-PE"/>
         </w:rPr>
-        <w:t>map-get</w:t>
+        <w:t>map-</w:t>
+      </w:r>
+      <w:proofErr w:type="gramStart"/>
+      <w:r>
+        <w:rPr>
+          <w:rFonts w:ascii="Consolas" w:eastAsia="Times New Roman" w:hAnsi="Consolas" w:cs="Times New Roman"/>
+          <w:color w:val="DCDCAA"/>
+          <w:sz w:val="21"/>
+          <w:szCs w:val="21"/>
+          <w:lang w:val="en-US" w:eastAsia="es-PE"/>
+        </w:rPr>
+        <w:t>get</w:t>
       </w:r>
       <w:r>
         <w:rPr>
@@ -2333,6 +2434,7 @@
         </w:rPr>
         <w:t>(</w:t>
       </w:r>
+      <w:proofErr w:type="gramEnd"/>
       <w:r>
         <w:rPr>
           <w:rFonts w:ascii="Consolas" w:eastAsia="Times New Roman" w:hAnsi="Consolas" w:cs="Times New Roman"/>
@@ -2444,7 +2546,18 @@
           <w:szCs w:val="21"/>
           <w:lang w:val="en-US" w:eastAsia="es-PE"/>
         </w:rPr>
-        <w:t>map-get</w:t>
+        <w:t>map-</w:t>
+      </w:r>
+      <w:proofErr w:type="gramStart"/>
+      <w:r>
+        <w:rPr>
+          <w:rFonts w:ascii="Consolas" w:eastAsia="Times New Roman" w:hAnsi="Consolas" w:cs="Times New Roman"/>
+          <w:color w:val="DCDCAA"/>
+          <w:sz w:val="21"/>
+          <w:szCs w:val="21"/>
+          <w:lang w:val="en-US" w:eastAsia="es-PE"/>
+        </w:rPr>
+        <w:t>get</w:t>
       </w:r>
       <w:r>
         <w:rPr>
@@ -2456,6 +2569,7 @@
         </w:rPr>
         <w:t>(</w:t>
       </w:r>
+      <w:proofErr w:type="gramEnd"/>
       <w:r>
         <w:rPr>
           <w:rFonts w:ascii="Consolas" w:eastAsia="Times New Roman" w:hAnsi="Consolas" w:cs="Times New Roman"/>
@@ -2567,7 +2681,18 @@
           <w:szCs w:val="21"/>
           <w:lang w:val="en-US" w:eastAsia="es-PE"/>
         </w:rPr>
-        <w:t>map-get</w:t>
+        <w:t>map-</w:t>
+      </w:r>
+      <w:proofErr w:type="gramStart"/>
+      <w:r>
+        <w:rPr>
+          <w:rFonts w:ascii="Consolas" w:eastAsia="Times New Roman" w:hAnsi="Consolas" w:cs="Times New Roman"/>
+          <w:color w:val="DCDCAA"/>
+          <w:sz w:val="21"/>
+          <w:szCs w:val="21"/>
+          <w:lang w:val="en-US" w:eastAsia="es-PE"/>
+        </w:rPr>
+        <w:t>get</w:t>
       </w:r>
       <w:r>
         <w:rPr>
@@ -2579,6 +2704,7 @@
         </w:rPr>
         <w:t>(</w:t>
       </w:r>
+      <w:proofErr w:type="gramEnd"/>
       <w:r>
         <w:rPr>
           <w:rFonts w:ascii="Consolas" w:eastAsia="Times New Roman" w:hAnsi="Consolas" w:cs="Times New Roman"/>
@@ -2782,7 +2908,18 @@
           <w:szCs w:val="21"/>
           <w:lang w:val="en-US" w:eastAsia="es-PE"/>
         </w:rPr>
-        <w:t>map-get</w:t>
+        <w:t>map-</w:t>
+      </w:r>
+      <w:proofErr w:type="gramStart"/>
+      <w:r>
+        <w:rPr>
+          <w:rFonts w:ascii="Consolas" w:eastAsia="Times New Roman" w:hAnsi="Consolas" w:cs="Times New Roman"/>
+          <w:color w:val="DCDCAA"/>
+          <w:sz w:val="21"/>
+          <w:szCs w:val="21"/>
+          <w:lang w:val="en-US" w:eastAsia="es-PE"/>
+        </w:rPr>
+        <w:t>get</w:t>
       </w:r>
       <w:r>
         <w:rPr>
@@ -2794,6 +2931,7 @@
         </w:rPr>
         <w:t>(</w:t>
       </w:r>
+      <w:proofErr w:type="gramEnd"/>
       <w:r>
         <w:rPr>
           <w:rFonts w:ascii="Consolas" w:eastAsia="Times New Roman" w:hAnsi="Consolas" w:cs="Times New Roman"/>
@@ -2896,7 +3034,15 @@
     <w:p/>
     <w:p>
       <w:r>
-        <w:t>Sobre el archivo _menu.scss se agregó en la línea 42 , un @mixin(s) que permite :</w:t>
+        <w:t>Sobre el archivo _</w:t>
+      </w:r>
+      <w:proofErr w:type="gramStart"/>
+      <w:r>
+        <w:t>menu.scss</w:t>
+      </w:r>
+      <w:proofErr w:type="gramEnd"/>
+      <w:r>
+        <w:t xml:space="preserve"> se agregó en la línea 42 , un @mixin(s) que permite :</w:t>
       </w:r>
     </w:p>
     <w:p>
@@ -2909,7 +3055,15 @@
       </w:pPr>
       <w:bookmarkStart w:id="3" w:name="_Toc92822653"/>
       <w:r>
-        <w:t>Estilos de botón :”Crear CV”</w:t>
+        <w:t xml:space="preserve">Estilos de </w:t>
+      </w:r>
+      <w:proofErr w:type="gramStart"/>
+      <w:r>
+        <w:t>botón :”Crear</w:t>
+      </w:r>
+      <w:proofErr w:type="gramEnd"/>
+      <w:r>
+        <w:t xml:space="preserve"> CV”</w:t>
       </w:r>
       <w:bookmarkEnd w:id="3"/>
     </w:p>
@@ -2933,7 +3087,18 @@
           <w:szCs w:val="21"/>
           <w:lang w:val="en-US" w:eastAsia="es-PE"/>
         </w:rPr>
-        <w:t>%boton</w:t>
+        <w:t>%</w:t>
+      </w:r>
+      <w:proofErr w:type="gramStart"/>
+      <w:r>
+        <w:rPr>
+          <w:rFonts w:ascii="Consolas" w:eastAsia="Times New Roman" w:hAnsi="Consolas" w:cs="Times New Roman"/>
+          <w:color w:val="9CDCFE"/>
+          <w:sz w:val="21"/>
+          <w:szCs w:val="21"/>
+          <w:lang w:val="en-US" w:eastAsia="es-PE"/>
+        </w:rPr>
+        <w:t>boton</w:t>
       </w:r>
       <w:r>
         <w:rPr>
@@ -2945,6 +3110,7 @@
         </w:rPr>
         <w:t>{</w:t>
       </w:r>
+      <w:proofErr w:type="gramEnd"/>
     </w:p>
     <w:p>
       <w:pPr>
@@ -3378,7 +3544,18 @@
           <w:szCs w:val="21"/>
           <w:lang w:eastAsia="es-PE"/>
         </w:rPr>
-        <w:t>$fondo</w:t>
+        <w:t>$</w:t>
+      </w:r>
+      <w:proofErr w:type="gramStart"/>
+      <w:r>
+        <w:rPr>
+          <w:rFonts w:ascii="Consolas" w:eastAsia="Times New Roman" w:hAnsi="Consolas" w:cs="Times New Roman"/>
+          <w:color w:val="9CDCFE"/>
+          <w:sz w:val="21"/>
+          <w:szCs w:val="21"/>
+          <w:lang w:eastAsia="es-PE"/>
+        </w:rPr>
+        <w:t>fondo</w:t>
       </w:r>
       <w:r>
         <w:rPr>
@@ -3398,7 +3575,18 @@
           <w:szCs w:val="21"/>
           <w:lang w:eastAsia="es-PE"/>
         </w:rPr>
-        <w:t>$letra</w:t>
+        <w:t>$</w:t>
+      </w:r>
+      <w:proofErr w:type="gramEnd"/>
+      <w:r>
+        <w:rPr>
+          <w:rFonts w:ascii="Consolas" w:eastAsia="Times New Roman" w:hAnsi="Consolas" w:cs="Times New Roman"/>
+          <w:color w:val="9CDCFE"/>
+          <w:sz w:val="21"/>
+          <w:szCs w:val="21"/>
+          <w:lang w:eastAsia="es-PE"/>
+        </w:rPr>
+        <w:t>letra</w:t>
       </w:r>
       <w:r>
         <w:rPr>
@@ -3656,7 +3844,29 @@
           <w:szCs w:val="21"/>
           <w:lang w:val="en-US" w:eastAsia="es-PE"/>
         </w:rPr>
-        <w:t>#hamitem_10</w:t>
+        <w:t>#</w:t>
+      </w:r>
+      <w:proofErr w:type="gramStart"/>
+      <w:r>
+        <w:rPr>
+          <w:rFonts w:ascii="Consolas" w:eastAsia="Times New Roman" w:hAnsi="Consolas" w:cs="Times New Roman"/>
+          <w:color w:val="D7BA7D"/>
+          <w:sz w:val="21"/>
+          <w:szCs w:val="21"/>
+          <w:lang w:val="en-US" w:eastAsia="es-PE"/>
+        </w:rPr>
+        <w:t>hamitem</w:t>
+      </w:r>
+      <w:proofErr w:type="gramEnd"/>
+      <w:r>
+        <w:rPr>
+          <w:rFonts w:ascii="Consolas" w:eastAsia="Times New Roman" w:hAnsi="Consolas" w:cs="Times New Roman"/>
+          <w:color w:val="D7BA7D"/>
+          <w:sz w:val="21"/>
+          <w:szCs w:val="21"/>
+          <w:lang w:val="en-US" w:eastAsia="es-PE"/>
+        </w:rPr>
+        <w:t>_10</w:t>
       </w:r>
       <w:r>
         <w:rPr>
@@ -3739,7 +3949,18 @@
           <w:szCs w:val="21"/>
           <w:lang w:val="en-US" w:eastAsia="es-PE"/>
         </w:rPr>
-        <w:t>#af0d0d</w:t>
+        <w:t>#af0d0</w:t>
+      </w:r>
+      <w:proofErr w:type="gramStart"/>
+      <w:r>
+        <w:rPr>
+          <w:rFonts w:ascii="Consolas" w:eastAsia="Times New Roman" w:hAnsi="Consolas" w:cs="Times New Roman"/>
+          <w:color w:val="CE9178"/>
+          <w:sz w:val="21"/>
+          <w:szCs w:val="21"/>
+          <w:lang w:val="en-US" w:eastAsia="es-PE"/>
+        </w:rPr>
+        <w:t>d</w:t>
       </w:r>
       <w:r>
         <w:rPr>
@@ -3761,6 +3982,7 @@
         </w:rPr>
         <w:t>white</w:t>
       </w:r>
+      <w:proofErr w:type="gramEnd"/>
       <w:r>
         <w:rPr>
           <w:rFonts w:ascii="Consolas" w:eastAsia="Times New Roman" w:hAnsi="Consolas" w:cs="Times New Roman"/>
@@ -3814,7 +4036,15 @@
       </w:pPr>
       <w:bookmarkStart w:id="4" w:name="_Toc92822654"/>
       <w:r>
-        <w:t>Efecto hover para el botón :”Crear CV”</w:t>
+        <w:t xml:space="preserve">Efecto hover para el </w:t>
+      </w:r>
+      <w:proofErr w:type="gramStart"/>
+      <w:r>
+        <w:t>botón :”Crear</w:t>
+      </w:r>
+      <w:proofErr w:type="gramEnd"/>
+      <w:r>
+        <w:t xml:space="preserve"> CV”</w:t>
       </w:r>
       <w:bookmarkEnd w:id="4"/>
     </w:p>
@@ -3838,7 +4068,18 @@
           <w:szCs w:val="21"/>
           <w:lang w:val="en-US" w:eastAsia="es-PE"/>
         </w:rPr>
-        <w:t>%boton_hover</w:t>
+        <w:t>%boton_</w:t>
+      </w:r>
+      <w:proofErr w:type="gramStart"/>
+      <w:r>
+        <w:rPr>
+          <w:rFonts w:ascii="Consolas" w:eastAsia="Times New Roman" w:hAnsi="Consolas" w:cs="Times New Roman"/>
+          <w:color w:val="9CDCFE"/>
+          <w:sz w:val="21"/>
+          <w:szCs w:val="21"/>
+          <w:lang w:val="en-US" w:eastAsia="es-PE"/>
+        </w:rPr>
+        <w:t>hover</w:t>
       </w:r>
       <w:r>
         <w:rPr>
@@ -3850,6 +4091,7 @@
         </w:rPr>
         <w:t>{</w:t>
       </w:r>
+      <w:proofErr w:type="gramEnd"/>
     </w:p>
     <w:p>
       <w:pPr>
@@ -3933,6 +4175,7 @@
         </w:rPr>
         <w:t xml:space="preserve"> </w:t>
       </w:r>
+      <w:proofErr w:type="gramStart"/>
       <w:r>
         <w:rPr>
           <w:rFonts w:ascii="Consolas" w:eastAsia="Times New Roman" w:hAnsi="Consolas" w:cs="Times New Roman"/>
@@ -3963,6 +4206,7 @@
         </w:rPr>
         <w:t>!important</w:t>
       </w:r>
+      <w:proofErr w:type="gramEnd"/>
       <w:r>
         <w:rPr>
           <w:rFonts w:ascii="Consolas" w:eastAsia="Times New Roman" w:hAnsi="Consolas" w:cs="Times New Roman"/>
@@ -4016,6 +4260,7 @@
         </w:rPr>
         <w:t xml:space="preserve">: </w:t>
       </w:r>
+      <w:proofErr w:type="gramStart"/>
       <w:r>
         <w:rPr>
           <w:rFonts w:ascii="Consolas" w:eastAsia="Times New Roman" w:hAnsi="Consolas" w:cs="Times New Roman"/>
@@ -4044,7 +4289,18 @@
           <w:szCs w:val="21"/>
           <w:lang w:val="en-US" w:eastAsia="es-PE"/>
         </w:rPr>
-        <w:t>!important</w:t>
+        <w:t>!</w:t>
+      </w:r>
+      <w:proofErr w:type="gramEnd"/>
+      <w:r>
+        <w:rPr>
+          <w:rFonts w:ascii="Consolas" w:eastAsia="Times New Roman" w:hAnsi="Consolas" w:cs="Times New Roman"/>
+          <w:color w:val="569CD6"/>
+          <w:sz w:val="21"/>
+          <w:szCs w:val="21"/>
+          <w:lang w:val="en-US" w:eastAsia="es-PE"/>
+        </w:rPr>
+        <w:t>important</w:t>
       </w:r>
       <w:r>
         <w:rPr>
@@ -4113,8 +4369,20 @@
           <w:szCs w:val="21"/>
           <w:lang w:val="en-US" w:eastAsia="es-PE"/>
         </w:rPr>
-        <w:t>@mixin</w:t>
-      </w:r>
+        <w:t>@</w:t>
+      </w:r>
+      <w:proofErr w:type="gramStart"/>
+      <w:r>
+        <w:rPr>
+          <w:rFonts w:ascii="Consolas" w:eastAsia="Times New Roman" w:hAnsi="Consolas" w:cs="Times New Roman"/>
+          <w:color w:val="C586C0"/>
+          <w:sz w:val="21"/>
+          <w:szCs w:val="21"/>
+          <w:lang w:val="en-US" w:eastAsia="es-PE"/>
+        </w:rPr>
+        <w:t>mixin</w:t>
+      </w:r>
+      <w:proofErr w:type="gramEnd"/>
       <w:r>
         <w:rPr>
           <w:rFonts w:ascii="Consolas" w:eastAsia="Times New Roman" w:hAnsi="Consolas" w:cs="Times New Roman"/>
@@ -4279,7 +4547,18 @@
           <w:szCs w:val="21"/>
           <w:lang w:val="en-US" w:eastAsia="es-PE"/>
         </w:rPr>
-        <w:t>$pointer</w:t>
+        <w:t>$</w:t>
+      </w:r>
+      <w:proofErr w:type="gramStart"/>
+      <w:r>
+        <w:rPr>
+          <w:rFonts w:ascii="Consolas" w:eastAsia="Times New Roman" w:hAnsi="Consolas" w:cs="Times New Roman"/>
+          <w:color w:val="9CDCFE"/>
+          <w:sz w:val="21"/>
+          <w:szCs w:val="21"/>
+          <w:lang w:val="en-US" w:eastAsia="es-PE"/>
+        </w:rPr>
+        <w:t>pointer</w:t>
       </w:r>
       <w:r>
         <w:rPr>
@@ -4301,6 +4580,7 @@
         </w:rPr>
         <w:t>!important</w:t>
       </w:r>
+      <w:proofErr w:type="gramEnd"/>
       <w:r>
         <w:rPr>
           <w:rFonts w:ascii="Consolas" w:eastAsia="Times New Roman" w:hAnsi="Consolas" w:cs="Times New Roman"/>
@@ -4378,8 +4658,20 @@
           <w:szCs w:val="21"/>
           <w:lang w:val="en-US" w:eastAsia="es-PE"/>
         </w:rPr>
-        <w:t>#hamitem_10:hover</w:t>
-      </w:r>
+        <w:t>#hamitem_</w:t>
+      </w:r>
+      <w:proofErr w:type="gramStart"/>
+      <w:r>
+        <w:rPr>
+          <w:rFonts w:ascii="Consolas" w:eastAsia="Times New Roman" w:hAnsi="Consolas" w:cs="Times New Roman"/>
+          <w:color w:val="D7BA7D"/>
+          <w:sz w:val="21"/>
+          <w:szCs w:val="21"/>
+          <w:lang w:val="en-US" w:eastAsia="es-PE"/>
+        </w:rPr>
+        <w:t>10:hover</w:t>
+      </w:r>
+      <w:proofErr w:type="gramEnd"/>
       <w:r>
         <w:rPr>
           <w:rFonts w:ascii="Consolas" w:eastAsia="Times New Roman" w:hAnsi="Consolas" w:cs="Times New Roman"/>
@@ -4570,7 +4862,15 @@
     <w:p/>
     <w:p>
       <w:r>
-        <w:t xml:space="preserve">Utilizando la pagina : </w:t>
+        <w:t xml:space="preserve">Utilizando la </w:t>
+      </w:r>
+      <w:proofErr w:type="gramStart"/>
+      <w:r>
+        <w:t>pagina :</w:t>
+      </w:r>
+      <w:proofErr w:type="gramEnd"/>
+      <w:r>
+        <w:t xml:space="preserve"> </w:t>
       </w:r>
       <w:hyperlink r:id="rId8" w:history="1">
         <w:r>
@@ -4581,7 +4881,15 @@
         </w:r>
       </w:hyperlink>
       <w:r>
-        <w:t xml:space="preserve"> se realizo la compresión de todas las imágenes utilizadas . ( excepto el .ICO  ).</w:t>
+        <w:t xml:space="preserve"> se realizo la compresión de todas las imágenes utilizadas . </w:t>
+      </w:r>
+      <w:proofErr w:type="gramStart"/>
+      <w:r>
+        <w:t>( excepto</w:t>
+      </w:r>
+      <w:proofErr w:type="gramEnd"/>
+      <w:r>
+        <w:t xml:space="preserve"> el .ICO  ).</w:t>
       </w:r>
     </w:p>
     <w:p/>
@@ -4641,9 +4949,26 @@
     <w:p/>
     <w:p>
       <w:r>
-        <w:t xml:space="preserve">También se intentó utilizar imágenes .SGV utilizando el servicio on line : </w:t>
+        <w:t xml:space="preserve">También se intentó utilizar imágenes .SGV </w:t>
+      </w:r>
+      <w:r>
+        <w:t> (</w:t>
       </w:r>
       <w:hyperlink r:id="rId10" w:history="1">
+        <w:r>
+          <w:t>Scalable Vector Graphics</w:t>
+        </w:r>
+      </w:hyperlink>
+      <w:r>
+        <w:t>)</w:t>
+      </w:r>
+      <w:r>
+        <w:t xml:space="preserve"> </w:t>
+      </w:r>
+      <w:r>
+        <w:t xml:space="preserve">utilizando el servicio on line : </w:t>
+      </w:r>
+      <w:hyperlink r:id="rId11" w:history="1">
         <w:r>
           <w:rPr>
             <w:rStyle w:val="Hipervnculo"/>
@@ -4710,7 +5035,7 @@
                     <pic:cNvPicPr/>
                   </pic:nvPicPr>
                   <pic:blipFill rotWithShape="1">
-                    <a:blip r:embed="rId11"/>
+                    <a:blip r:embed="rId12"/>
                     <a:srcRect t="3642" b="34126"/>
                     <a:stretch/>
                   </pic:blipFill>
@@ -5963,7 +6288,29 @@
           <w:szCs w:val="21"/>
           <w:lang w:eastAsia="es-PE"/>
         </w:rPr>
-        <w:t>"Ingresar a CoderJobs , sign-in CoderJobs , Bandeja de entrada de CoderJobs, Espacio privado de CoderJobs"</w:t>
+        <w:t xml:space="preserve">"Ingresar a </w:t>
+      </w:r>
+      <w:proofErr w:type="gramStart"/>
+      <w:r>
+        <w:rPr>
+          <w:rFonts w:ascii="Consolas" w:eastAsia="Times New Roman" w:hAnsi="Consolas" w:cs="Times New Roman"/>
+          <w:color w:val="CE9178"/>
+          <w:sz w:val="21"/>
+          <w:szCs w:val="21"/>
+          <w:lang w:eastAsia="es-PE"/>
+        </w:rPr>
+        <w:t>CoderJobs ,</w:t>
+      </w:r>
+      <w:proofErr w:type="gramEnd"/>
+      <w:r>
+        <w:rPr>
+          <w:rFonts w:ascii="Consolas" w:eastAsia="Times New Roman" w:hAnsi="Consolas" w:cs="Times New Roman"/>
+          <w:color w:val="CE9178"/>
+          <w:sz w:val="21"/>
+          <w:szCs w:val="21"/>
+          <w:lang w:eastAsia="es-PE"/>
+        </w:rPr>
+        <w:t xml:space="preserve"> sign-in CoderJobs , Bandeja de entrada de CoderJobs, Espacio privado de CoderJobs"</w:t>
       </w:r>
       <w:r>
         <w:rPr>
@@ -7479,7 +7826,29 @@
           <w:szCs w:val="21"/>
           <w:lang w:eastAsia="es-PE"/>
         </w:rPr>
-        <w:t>"Somos una empresa con operaciones en 17 paises de America enfocada en brindarte las mejores ofertas/ candidatos para tu nuevo empleo , somos CoderJobs"</w:t>
+        <w:t xml:space="preserve">"Somos una empresa con operaciones en 17 paises de America enfocada en brindarte las mejores ofertas/ candidatos para tu nuevo </w:t>
+      </w:r>
+      <w:proofErr w:type="gramStart"/>
+      <w:r>
+        <w:rPr>
+          <w:rFonts w:ascii="Consolas" w:eastAsia="Times New Roman" w:hAnsi="Consolas" w:cs="Times New Roman"/>
+          <w:color w:val="CE9178"/>
+          <w:sz w:val="21"/>
+          <w:szCs w:val="21"/>
+          <w:lang w:eastAsia="es-PE"/>
+        </w:rPr>
+        <w:t>empleo ,</w:t>
+      </w:r>
+      <w:proofErr w:type="gramEnd"/>
+      <w:r>
+        <w:rPr>
+          <w:rFonts w:ascii="Consolas" w:eastAsia="Times New Roman" w:hAnsi="Consolas" w:cs="Times New Roman"/>
+          <w:color w:val="CE9178"/>
+          <w:sz w:val="21"/>
+          <w:szCs w:val="21"/>
+          <w:lang w:eastAsia="es-PE"/>
+        </w:rPr>
+        <w:t xml:space="preserve"> somos CoderJobs"</w:t>
       </w:r>
       <w:r>
         <w:rPr>
@@ -8355,7 +8724,29 @@
           <w:szCs w:val="21"/>
           <w:lang w:eastAsia="es-PE"/>
         </w:rPr>
-        <w:t>"Somos una empresa con operaciones en 17 paises de America enfocada en brindarte las mejores ofertas/ candidatos para tu nuevo empleo , somos CoderJobs"</w:t>
+        <w:t xml:space="preserve">"Somos una empresa con operaciones en 17 paises de America enfocada en brindarte las mejores ofertas/ candidatos para tu nuevo </w:t>
+      </w:r>
+      <w:proofErr w:type="gramStart"/>
+      <w:r>
+        <w:rPr>
+          <w:rFonts w:ascii="Consolas" w:eastAsia="Times New Roman" w:hAnsi="Consolas" w:cs="Times New Roman"/>
+          <w:color w:val="CE9178"/>
+          <w:sz w:val="21"/>
+          <w:szCs w:val="21"/>
+          <w:lang w:eastAsia="es-PE"/>
+        </w:rPr>
+        <w:t>empleo ,</w:t>
+      </w:r>
+      <w:proofErr w:type="gramEnd"/>
+      <w:r>
+        <w:rPr>
+          <w:rFonts w:ascii="Consolas" w:eastAsia="Times New Roman" w:hAnsi="Consolas" w:cs="Times New Roman"/>
+          <w:color w:val="CE9178"/>
+          <w:sz w:val="21"/>
+          <w:szCs w:val="21"/>
+          <w:lang w:eastAsia="es-PE"/>
+        </w:rPr>
+        <w:t xml:space="preserve"> somos CoderJobs"</w:t>
       </w:r>
       <w:r>
         <w:rPr>
@@ -8429,7 +8820,15 @@
       </w:pPr>
       <w:bookmarkStart w:id="17" w:name="_Toc92822667"/>
       <w:r>
-        <w:t>Análisis de Rendimiento de búsqueda ( Google Search)</w:t>
+        <w:t xml:space="preserve">de Rendimiento de búsqueda </w:t>
+      </w:r>
+      <w:proofErr w:type="gramStart"/>
+      <w:r>
+        <w:t>( Google</w:t>
+      </w:r>
+      <w:proofErr w:type="gramEnd"/>
+      <w:r>
+        <w:t xml:space="preserve"> Search)</w:t>
       </w:r>
       <w:bookmarkEnd w:id="17"/>
     </w:p>
@@ -8462,7 +8861,7 @@
                     <pic:cNvPicPr/>
                   </pic:nvPicPr>
                   <pic:blipFill rotWithShape="1">
-                    <a:blip r:embed="rId12"/>
+                    <a:blip r:embed="rId13"/>
                     <a:srcRect t="2999" r="18645" b="29520"/>
                     <a:stretch/>
                   </pic:blipFill>
@@ -8490,8 +8889,79 @@
         </w:drawing>
       </w:r>
     </w:p>
+    <w:p>
+      <w:pPr>
+        <w:pStyle w:val="Ttulo2"/>
+        <w:numPr>
+          <w:ilvl w:val="1"/>
+          <w:numId w:val="9"/>
+        </w:numPr>
+      </w:pPr>
+      <w:r>
+        <w:lastRenderedPageBreak/>
+        <w:t xml:space="preserve">Breadcrumbs </w:t>
+      </w:r>
+    </w:p>
+    <w:p>
+      <w:r>
+        <w:t xml:space="preserve">Se procedió </w:t>
+      </w:r>
+      <w:r>
+        <w:t>a incorporar una fila con el breadcrumb del portal que contiene la navegación sobre los enlaces internos del portal.</w:t>
+      </w:r>
+    </w:p>
+    <w:p>
+      <w:pPr>
+        <w:jc w:val="center"/>
+      </w:pPr>
+    </w:p>
+    <w:p>
+      <w:pPr>
+        <w:jc w:val="center"/>
+      </w:pPr>
+      <w:r>
+        <w:rPr>
+          <w:noProof/>
+        </w:rPr>
+        <w:drawing>
+          <wp:inline distT="0" distB="0" distL="0" distR="0" wp14:anchorId="21BBC3F5" wp14:editId="775B73B5">
+            <wp:extent cx="5400040" cy="4453255"/>
+            <wp:effectExtent l="0" t="0" r="0" b="4445"/>
+            <wp:docPr id="4" name="Imagen 4"/>
+            <wp:cNvGraphicFramePr>
+              <a:graphicFrameLocks xmlns:a="http://schemas.openxmlformats.org/drawingml/2006/main" noChangeAspect="1"/>
+            </wp:cNvGraphicFramePr>
+            <a:graphic xmlns:a="http://schemas.openxmlformats.org/drawingml/2006/main">
+              <a:graphicData uri="http://schemas.openxmlformats.org/drawingml/2006/picture">
+                <pic:pic xmlns:pic="http://schemas.openxmlformats.org/drawingml/2006/picture">
+                  <pic:nvPicPr>
+                    <pic:cNvPr id="1" name=""/>
+                    <pic:cNvPicPr/>
+                  </pic:nvPicPr>
+                  <pic:blipFill>
+                    <a:blip r:embed="rId14"/>
+                    <a:stretch>
+                      <a:fillRect/>
+                    </a:stretch>
+                  </pic:blipFill>
+                  <pic:spPr>
+                    <a:xfrm>
+                      <a:off x="0" y="0"/>
+                      <a:ext cx="5400040" cy="4453255"/>
+                    </a:xfrm>
+                    <a:prstGeom prst="rect">
+                      <a:avLst/>
+                    </a:prstGeom>
+                  </pic:spPr>
+                </pic:pic>
+              </a:graphicData>
+            </a:graphic>
+          </wp:inline>
+        </w:drawing>
+      </w:r>
+    </w:p>
     <w:sectPr>
-      <w:footerReference w:type="default" r:id="rId13"/>
+      <w:footerReference w:type="default" r:id="rId15"/>
       <w:pgSz w:w="11906" w:h="16838"/>
       <w:pgMar w:top="1417" w:right="1701" w:bottom="1417" w:left="1701" w:header="708" w:footer="708" w:gutter="0"/>
       <w:cols w:space="708"/>
@@ -10186,6 +10656,92 @@
     </w:lvl>
   </w:abstractNum>
   <w:abstractNum w:abstractNumId="18" w15:restartNumberingAfterBreak="0">
+    <w:nsid w:val="51EA538D"/>
+    <w:multiLevelType w:val="multilevel"/>
+    <w:tmpl w:val="DF542CBE"/>
+    <w:lvl w:ilvl="0">
+      <w:start w:val="1"/>
+      <w:numFmt w:val="decimal"/>
+      <w:lvlText w:val="%1."/>
+      <w:lvlJc w:val="left"/>
+      <w:pPr>
+        <w:ind w:left="360" w:hanging="360"/>
+      </w:pPr>
+    </w:lvl>
+    <w:lvl w:ilvl="1">
+      <w:start w:val="1"/>
+      <w:numFmt w:val="decimal"/>
+      <w:lvlText w:val="%1.%2."/>
+      <w:lvlJc w:val="left"/>
+      <w:pPr>
+        <w:ind w:left="792" w:hanging="432"/>
+      </w:pPr>
+    </w:lvl>
+    <w:lvl w:ilvl="2">
+      <w:start w:val="1"/>
+      <w:numFmt w:val="lowerLetter"/>
+      <w:lvlText w:val="%3)"/>
+      <w:lvlJc w:val="left"/>
+      <w:pPr>
+        <w:ind w:left="1224" w:hanging="504"/>
+      </w:pPr>
+    </w:lvl>
+    <w:lvl w:ilvl="3">
+      <w:start w:val="1"/>
+      <w:numFmt w:val="decimal"/>
+      <w:lvlText w:val="%1.%2.%3.%4."/>
+      <w:lvlJc w:val="left"/>
+      <w:pPr>
+        <w:ind w:left="1728" w:hanging="648"/>
+      </w:pPr>
+    </w:lvl>
+    <w:lvl w:ilvl="4">
+      <w:start w:val="1"/>
+      <w:numFmt w:val="decimal"/>
+      <w:lvlText w:val="%1.%2.%3.%4.%5."/>
+      <w:lvlJc w:val="left"/>
+      <w:pPr>
+        <w:ind w:left="2232" w:hanging="792"/>
+      </w:pPr>
+    </w:lvl>
+    <w:lvl w:ilvl="5">
+      <w:start w:val="1"/>
+      <w:numFmt w:val="decimal"/>
+      <w:lvlText w:val="%1.%2.%3.%4.%5.%6."/>
+      <w:lvlJc w:val="left"/>
+      <w:pPr>
+        <w:ind w:left="2736" w:hanging="936"/>
+      </w:pPr>
+    </w:lvl>
+    <w:lvl w:ilvl="6">
+      <w:start w:val="1"/>
+      <w:numFmt w:val="decimal"/>
+      <w:lvlText w:val="%1.%2.%3.%4.%5.%6.%7."/>
+      <w:lvlJc w:val="left"/>
+      <w:pPr>
+        <w:ind w:left="3240" w:hanging="1080"/>
+      </w:pPr>
+    </w:lvl>
+    <w:lvl w:ilvl="7">
+      <w:start w:val="1"/>
+      <w:numFmt w:val="decimal"/>
+      <w:lvlText w:val="%1.%2.%3.%4.%5.%6.%7.%8."/>
+      <w:lvlJc w:val="left"/>
+      <w:pPr>
+        <w:ind w:left="3744" w:hanging="1224"/>
+      </w:pPr>
+    </w:lvl>
+    <w:lvl w:ilvl="8">
+      <w:start w:val="1"/>
+      <w:numFmt w:val="decimal"/>
+      <w:lvlText w:val="%1.%2.%3.%4.%5.%6.%7.%8.%9."/>
+      <w:lvlJc w:val="left"/>
+      <w:pPr>
+        <w:ind w:left="4320" w:hanging="1440"/>
+      </w:pPr>
+    </w:lvl>
+  </w:abstractNum>
+  <w:abstractNum w:abstractNumId="19" w15:restartNumberingAfterBreak="0">
     <w:nsid w:val="5D513D79"/>
     <w:multiLevelType w:val="multilevel"/>
     <w:tmpl w:val="DF542CBE"/>
@@ -10271,7 +10827,7 @@
       </w:pPr>
     </w:lvl>
   </w:abstractNum>
-  <w:abstractNum w:abstractNumId="19" w15:restartNumberingAfterBreak="0">
+  <w:abstractNum w:abstractNumId="20" w15:restartNumberingAfterBreak="0">
     <w:nsid w:val="72E05392"/>
     <w:multiLevelType w:val="multilevel"/>
     <w:tmpl w:val="280A001F"/>
@@ -10357,7 +10913,7 @@
       </w:pPr>
     </w:lvl>
   </w:abstractNum>
-  <w:abstractNum w:abstractNumId="20" w15:restartNumberingAfterBreak="0">
+  <w:abstractNum w:abstractNumId="21" w15:restartNumberingAfterBreak="0">
     <w:nsid w:val="73041F29"/>
     <w:multiLevelType w:val="multilevel"/>
     <w:tmpl w:val="280A001F"/>
@@ -10443,7 +10999,7 @@
       </w:pPr>
     </w:lvl>
   </w:abstractNum>
-  <w:abstractNum w:abstractNumId="21" w15:restartNumberingAfterBreak="0">
+  <w:abstractNum w:abstractNumId="22" w15:restartNumberingAfterBreak="0">
     <w:nsid w:val="79E93053"/>
     <w:multiLevelType w:val="multilevel"/>
     <w:tmpl w:val="280A001F"/>
@@ -10536,16 +11092,16 @@
     <w:abstractNumId w:val="0"/>
   </w:num>
   <w:num w:numId="3">
-    <w:abstractNumId w:val="20"/>
+    <w:abstractNumId w:val="21"/>
   </w:num>
   <w:num w:numId="4">
-    <w:abstractNumId w:val="19"/>
+    <w:abstractNumId w:val="20"/>
   </w:num>
   <w:num w:numId="5">
     <w:abstractNumId w:val="6"/>
   </w:num>
   <w:num w:numId="6">
-    <w:abstractNumId w:val="21"/>
+    <w:abstractNumId w:val="22"/>
   </w:num>
   <w:num w:numId="7">
     <w:abstractNumId w:val="2"/>
@@ -10554,7 +11110,7 @@
     <w:abstractNumId w:val="5"/>
   </w:num>
   <w:num w:numId="9">
-    <w:abstractNumId w:val="18"/>
+    <w:abstractNumId w:val="19"/>
   </w:num>
   <w:num w:numId="10">
     <w:abstractNumId w:val="17"/>
@@ -10594,6 +11150,9 @@
   </w:num>
   <w:num w:numId="22">
     <w:abstractNumId w:val="16"/>
+  </w:num>
+  <w:num w:numId="23">
+    <w:abstractNumId w:val="18"/>
   </w:num>
 </w:numbering>
 </file>

</xml_diff>